<commit_message>
Formatting in FDD. Adding 'software requirements' section to the README file.
</commit_message>
<xml_diff>
--- a/mro_documentation/mro_fdd.docx
+++ b/mro_documentation/mro_fdd.docx
@@ -5523,379 +5523,224 @@
     </w:tbl>
     <w:p>
       <w:pPr>
-        <w:pStyle w:val="BodyText"/>
+        <w:pStyle w:val="Heading3"/>
+        <w:numPr>
+          <w:ilvl w:val="0"/>
+          <w:numId w:val="0"/>
+        </w:numPr>
+        <w:spacing w:before="480" w:after="240"/>
         <w:ind w:left="360"/>
         <w:rPr>
-          <w:rFonts w:ascii="Cambria" w:hAnsi="Cambria"/>
-        </w:rPr>
-      </w:pPr>
+          <w:rFonts w:ascii="Cambria" w:eastAsiaTheme="majorEastAsia" w:hAnsi="Cambria" w:cstheme="majorBidi"/>
+        </w:rPr>
+      </w:pPr>
+      <w:r>
+        <w:rPr>
+          <w:rFonts w:ascii="Cambria" w:eastAsiaTheme="majorEastAsia" w:hAnsi="Cambria" w:cstheme="majorBidi"/>
+        </w:rPr>
+        <w:t xml:space="preserve">3.3 </w:t>
+      </w:r>
+      <w:r>
+        <w:rPr>
+          <w:rFonts w:ascii="Cambria" w:eastAsiaTheme="majorEastAsia" w:hAnsi="Cambria" w:cstheme="majorBidi"/>
+        </w:rPr>
+        <w:t xml:space="preserve">Configuration of Scenarios </w:t>
+      </w:r>
+    </w:p>
+    <w:p>
+      <w:pPr>
+        <w:spacing w:line="276" w:lineRule="auto"/>
+        <w:ind w:left="360"/>
+        <w:jc w:val="both"/>
+        <w:rPr>
+          <w:rFonts w:ascii="Cambria" w:hAnsi="Cambria"/>
+        </w:rPr>
+      </w:pPr>
+      <w:r>
+        <w:rPr>
+          <w:rFonts w:ascii="Cambria" w:hAnsi="Cambria"/>
+        </w:rPr>
+        <w:t>The INPUT_OPT_PARAMETERS table also contains a column called SCENARIO_NAME that can be used to configure different optimization scenarios that will run in parallel. You can use a distinct value of a scenario name to indicate that the specified optimization parameter should be applied only to that particular scenario, or you can use the value of ALL as the scenario name to indicate that the specified optimization parameter should be used in all of the scenarios.</w:t>
+      </w:r>
+    </w:p>
+    <w:p>
+      <w:pPr>
+        <w:spacing w:line="276" w:lineRule="auto"/>
+        <w:ind w:left="360"/>
+        <w:jc w:val="both"/>
+        <w:rPr>
+          <w:rFonts w:ascii="Cambria" w:hAnsi="Cambria"/>
+        </w:rPr>
+      </w:pPr>
+      <w:r>
+        <w:rPr>
+          <w:rFonts w:ascii="Cambria" w:hAnsi="Cambria"/>
+        </w:rPr>
+        <w:t xml:space="preserve">Only the optimization-specific parameters are permitted to have different values for different scenarios. Some of the parameters affect the input data processing and forecasting steps instead of the optimization step, and these parameters must have the same value for all scenarios. The following is a list of parameters that are required to have the same value for all scenarios. We recommend that you use </w:t>
+      </w:r>
+      <w:proofErr w:type="spellStart"/>
+      <w:r>
+        <w:rPr>
+          <w:rFonts w:ascii="Cambria" w:hAnsi="Cambria"/>
+        </w:rPr>
+        <w:t>scenario_name</w:t>
+      </w:r>
+      <w:proofErr w:type="spellEnd"/>
+      <w:proofErr w:type="gramStart"/>
+      <w:r>
+        <w:rPr>
+          <w:rFonts w:ascii="Cambria" w:hAnsi="Cambria"/>
+        </w:rPr>
+        <w:t>=‘</w:t>
+      </w:r>
+      <w:proofErr w:type="gramEnd"/>
+      <w:r>
+        <w:rPr>
+          <w:rFonts w:ascii="Cambria" w:hAnsi="Cambria"/>
+        </w:rPr>
+        <w:t>ALL’ for these parameters so that you only need to specify them one time in INPUT_OPT_PARAMETERS:</w:t>
+      </w:r>
+    </w:p>
+    <w:p>
+      <w:pPr>
+        <w:spacing w:line="276" w:lineRule="auto"/>
+        <w:ind w:left="1080"/>
+        <w:jc w:val="both"/>
+        <w:rPr>
+          <w:rFonts w:ascii="Cambria" w:hAnsi="Cambria"/>
+        </w:rPr>
+      </w:pPr>
+      <w:r>
+        <w:rPr>
+          <w:rFonts w:ascii="Cambria" w:hAnsi="Cambria"/>
+        </w:rPr>
+        <w:t>•</w:t>
+      </w:r>
+      <w:r>
+        <w:rPr>
+          <w:rFonts w:ascii="Cambria" w:hAnsi="Cambria"/>
+        </w:rPr>
+        <w:tab/>
+        <w:t>PLANNING_HORIZON</w:t>
+      </w:r>
+    </w:p>
+    <w:p>
+      <w:pPr>
+        <w:spacing w:line="276" w:lineRule="auto"/>
+        <w:ind w:left="1080"/>
+        <w:jc w:val="both"/>
+        <w:rPr>
+          <w:rFonts w:ascii="Cambria" w:hAnsi="Cambria"/>
+        </w:rPr>
+      </w:pPr>
+      <w:r>
+        <w:rPr>
+          <w:rFonts w:ascii="Cambria" w:hAnsi="Cambria"/>
+        </w:rPr>
+        <w:t>•</w:t>
+      </w:r>
+      <w:r>
+        <w:rPr>
+          <w:rFonts w:ascii="Cambria" w:hAnsi="Cambria"/>
+        </w:rPr>
+        <w:tab/>
+        <w:t>FORECAST_MODEL</w:t>
+      </w:r>
+    </w:p>
+    <w:p>
+      <w:pPr>
+        <w:spacing w:line="276" w:lineRule="auto"/>
+        <w:ind w:left="1080"/>
+        <w:jc w:val="both"/>
+        <w:rPr>
+          <w:rFonts w:ascii="Cambria" w:hAnsi="Cambria"/>
+        </w:rPr>
+      </w:pPr>
+      <w:r>
+        <w:rPr>
+          <w:rFonts w:ascii="Cambria" w:hAnsi="Cambria"/>
+        </w:rPr>
+        <w:t>•</w:t>
+      </w:r>
+      <w:r>
+        <w:rPr>
+          <w:rFonts w:ascii="Cambria" w:hAnsi="Cambria"/>
+        </w:rPr>
+        <w:tab/>
+        <w:t>OPTIMIZATION_START_DATE</w:t>
+      </w:r>
+    </w:p>
+    <w:p>
+      <w:pPr>
+        <w:spacing w:line="276" w:lineRule="auto"/>
+        <w:ind w:left="1080"/>
+        <w:jc w:val="both"/>
+        <w:rPr>
+          <w:rFonts w:ascii="Cambria" w:hAnsi="Cambria"/>
+        </w:rPr>
+      </w:pPr>
+      <w:r>
+        <w:rPr>
+          <w:rFonts w:ascii="Cambria" w:hAnsi="Cambria"/>
+        </w:rPr>
+        <w:t>•</w:t>
+      </w:r>
+      <w:r>
+        <w:rPr>
+          <w:rFonts w:ascii="Cambria" w:hAnsi="Cambria"/>
+        </w:rPr>
+        <w:tab/>
+        <w:t>FILTER_SERV_NOT_USING_RESOURCES</w:t>
+      </w:r>
+    </w:p>
+    <w:p>
+      <w:pPr>
+        <w:spacing w:line="276" w:lineRule="auto"/>
+        <w:ind w:left="1080"/>
+        <w:jc w:val="both"/>
+        <w:rPr>
+          <w:rFonts w:ascii="Cambria" w:hAnsi="Cambria"/>
+        </w:rPr>
+      </w:pPr>
+      <w:r>
+        <w:rPr>
+          <w:rFonts w:ascii="Cambria" w:hAnsi="Cambria"/>
+        </w:rPr>
+        <w:t>•</w:t>
+      </w:r>
+      <w:r>
+        <w:rPr>
+          <w:rFonts w:ascii="Cambria" w:hAnsi="Cambria"/>
+        </w:rPr>
+        <w:tab/>
+        <w:t>LOS_ROUNDING_THRESHOLD</w:t>
+      </w:r>
+    </w:p>
+    <w:p>
+      <w:pPr>
+        <w:spacing w:line="276" w:lineRule="auto"/>
+        <w:ind w:left="360"/>
+        <w:jc w:val="both"/>
+        <w:rPr>
+          <w:rFonts w:ascii="Cambria" w:hAnsi="Cambria"/>
+        </w:rPr>
+      </w:pPr>
+      <w:r>
+        <w:rPr>
+          <w:rFonts w:ascii="Cambria" w:hAnsi="Cambria"/>
+        </w:rPr>
+        <w:t>The following example shows a portion of the INPUT_OPT_PARAMETERS table for two scenarios, where the scenarios use common optimization parameters for everything except the ICU_MAX_UTILIZATION. Scenario_1 uses 50% max ICU utilization, and Scenario_2 uses 80% max ICU utilization. The other columns in this table (FACILITY, SERVICE_LINE, SUB_SERVICE, IP_OP_INDICATOR, and MED_SURG_INDICATOR) are hidd</w:t>
+      </w:r>
       <w:bookmarkStart w:id="7" w:name="_GoBack"/>
       <w:bookmarkEnd w:id="7"/>
+      <w:r>
+        <w:rPr>
+          <w:rFonts w:ascii="Cambria" w:hAnsi="Cambria"/>
+        </w:rPr>
+        <w:t>en for display purposes, but in this example these columns all have values of ‘ALL’ for every row, because the parameters used in this example are not specific to individual levels of the hierarchy.</w:t>
+      </w:r>
     </w:p>
     <w:p>
-      <w:pPr>
-        <w:pStyle w:val="Heading3"/>
-        <w:numPr>
-          <w:ilvl w:val="1"/>
-          <w:numId w:val="12"/>
-        </w:numPr>
-        <w:spacing w:before="480" w:after="240"/>
-        <w:ind w:left="360" w:firstLine="0"/>
-      </w:pPr>
-      <w:r>
-        <w:rPr>
-          <w:rFonts w:ascii="Cambria" w:eastAsiaTheme="majorEastAsia" w:hAnsi="Cambria" w:cstheme="majorBidi"/>
-        </w:rPr>
-        <w:t>Configuration of Scenarios</w:t>
-      </w:r>
-      <w:r>
-        <w:br/>
-      </w:r>
-      <w:r>
-        <w:br/>
-      </w:r>
-      <w:r>
-        <w:rPr>
-          <w:rFonts w:ascii="Cambria" w:eastAsiaTheme="majorEastAsia" w:hAnsi="Cambria" w:cstheme="majorBidi"/>
-          <w:b w:val="0"/>
-        </w:rPr>
-        <w:t xml:space="preserve">The INPUT_OPT_PARAMETERS table </w:t>
-      </w:r>
-      <w:r>
-        <w:rPr>
-          <w:rFonts w:ascii="Cambria" w:eastAsiaTheme="majorEastAsia" w:hAnsi="Cambria" w:cstheme="majorBidi"/>
-          <w:b w:val="0"/>
-        </w:rPr>
-        <w:t xml:space="preserve">also </w:t>
-      </w:r>
-      <w:r>
-        <w:rPr>
-          <w:rFonts w:ascii="Cambria" w:eastAsiaTheme="majorEastAsia" w:hAnsi="Cambria" w:cstheme="majorBidi"/>
-          <w:b w:val="0"/>
-        </w:rPr>
-        <w:t>contains a column called SCENARIO_NAME that can be used to configure different optimization scenarios that will run in parallel.</w:t>
-      </w:r>
-      <w:r>
-        <w:rPr>
-          <w:rFonts w:ascii="Cambria" w:eastAsiaTheme="majorEastAsia" w:hAnsi="Cambria" w:cstheme="majorBidi"/>
-          <w:b w:val="0"/>
-        </w:rPr>
-        <w:t xml:space="preserve"> You can use a distinct value of a scenario name to indicate that the specified optimization parameter should be applied only to that particular scenario, or you can use the value of ALL </w:t>
-      </w:r>
-      <w:r>
-        <w:rPr>
-          <w:rFonts w:ascii="Cambria" w:eastAsiaTheme="majorEastAsia" w:hAnsi="Cambria" w:cstheme="majorBidi"/>
-          <w:b w:val="0"/>
-        </w:rPr>
-        <w:t xml:space="preserve">as </w:t>
-      </w:r>
-      <w:r>
-        <w:rPr>
-          <w:rFonts w:ascii="Cambria" w:eastAsiaTheme="majorEastAsia" w:hAnsi="Cambria" w:cstheme="majorBidi"/>
-          <w:b w:val="0"/>
-        </w:rPr>
-        <w:t xml:space="preserve">the scenario name to indicate that the specified optimization parameter should be used in all of the scenarios. </w:t>
-      </w:r>
-      <w:r>
-        <w:br/>
-      </w:r>
-      <w:r>
-        <w:br/>
-      </w:r>
-      <w:r>
-        <w:rPr>
-          <w:rFonts w:ascii="Cambria" w:eastAsiaTheme="majorEastAsia" w:hAnsi="Cambria" w:cstheme="majorBidi"/>
-          <w:b w:val="0"/>
-        </w:rPr>
-        <w:t xml:space="preserve">Only the optimization-specific parameters are </w:t>
-      </w:r>
-      <w:r>
-        <w:rPr>
-          <w:rFonts w:ascii="Cambria" w:eastAsiaTheme="majorEastAsia" w:hAnsi="Cambria" w:cstheme="majorBidi"/>
-          <w:b w:val="0"/>
-        </w:rPr>
-        <w:t>permitt</w:t>
-      </w:r>
-      <w:r>
-        <w:rPr>
-          <w:rFonts w:ascii="Cambria" w:eastAsiaTheme="majorEastAsia" w:hAnsi="Cambria" w:cstheme="majorBidi"/>
-          <w:b w:val="0"/>
-        </w:rPr>
-        <w:t xml:space="preserve">ed to have different values for different scenarios. </w:t>
-      </w:r>
-      <w:r>
-        <w:rPr>
-          <w:rFonts w:ascii="Cambria" w:eastAsiaTheme="majorEastAsia" w:hAnsi="Cambria" w:cstheme="majorBidi"/>
-          <w:b w:val="0"/>
-        </w:rPr>
-        <w:t>Some of the parameters affect the input data processing and forecasting steps</w:t>
-      </w:r>
-      <w:r>
-        <w:rPr>
-          <w:rFonts w:ascii="Cambria" w:eastAsiaTheme="majorEastAsia" w:hAnsi="Cambria" w:cstheme="majorBidi"/>
-          <w:b w:val="0"/>
-        </w:rPr>
-        <w:t xml:space="preserve"> instead of the optimization step, and these parameters must have the same value for all </w:t>
-      </w:r>
-      <w:r>
-        <w:rPr>
-          <w:rFonts w:ascii="Cambria" w:eastAsiaTheme="majorEastAsia" w:hAnsi="Cambria" w:cstheme="majorBidi"/>
-          <w:b w:val="0"/>
-        </w:rPr>
-        <w:t>scenarios</w:t>
-      </w:r>
-      <w:r>
-        <w:rPr>
-          <w:rFonts w:ascii="Cambria" w:eastAsiaTheme="majorEastAsia" w:hAnsi="Cambria" w:cstheme="majorBidi"/>
-          <w:b w:val="0"/>
-        </w:rPr>
-        <w:t xml:space="preserve">. </w:t>
-      </w:r>
-      <w:r>
-        <w:rPr>
-          <w:rFonts w:ascii="Cambria" w:eastAsiaTheme="majorEastAsia" w:hAnsi="Cambria" w:cstheme="majorBidi"/>
-          <w:b w:val="0"/>
-        </w:rPr>
-        <w:t>The following is a list of parameters that are required to have the same value for all scenarios</w:t>
-      </w:r>
-      <w:r>
-        <w:rPr>
-          <w:rFonts w:ascii="Cambria" w:eastAsiaTheme="majorEastAsia" w:hAnsi="Cambria" w:cstheme="majorBidi"/>
-          <w:b w:val="0"/>
-        </w:rPr>
-        <w:t xml:space="preserve">. We recommend that you use </w:t>
-      </w:r>
-      <w:proofErr w:type="spellStart"/>
-      <w:r>
-        <w:rPr>
-          <w:rFonts w:ascii="Cambria" w:eastAsiaTheme="majorEastAsia" w:hAnsi="Cambria" w:cstheme="majorBidi"/>
-          <w:b w:val="0"/>
-        </w:rPr>
-        <w:t>scenario_name</w:t>
-      </w:r>
-      <w:proofErr w:type="spellEnd"/>
-      <w:r>
-        <w:rPr>
-          <w:rFonts w:ascii="Cambria" w:eastAsiaTheme="majorEastAsia" w:hAnsi="Cambria" w:cstheme="majorBidi"/>
-          <w:b w:val="0"/>
-        </w:rPr>
-        <w:t xml:space="preserve">=‘ALL’ for these parameters so that you only </w:t>
-      </w:r>
-      <w:r>
-        <w:rPr>
-          <w:rFonts w:ascii="Cambria" w:eastAsiaTheme="majorEastAsia" w:hAnsi="Cambria" w:cstheme="majorBidi"/>
-          <w:b w:val="0"/>
-        </w:rPr>
-        <w:t xml:space="preserve">need </w:t>
-      </w:r>
-      <w:r>
-        <w:rPr>
-          <w:rFonts w:ascii="Cambria" w:eastAsiaTheme="majorEastAsia" w:hAnsi="Cambria" w:cstheme="majorBidi"/>
-          <w:b w:val="0"/>
-        </w:rPr>
-        <w:t>to specify them one time in INPUT_OPT_PARAMETERS</w:t>
-      </w:r>
-      <w:r>
-        <w:rPr>
-          <w:rFonts w:ascii="Cambria" w:eastAsiaTheme="majorEastAsia" w:hAnsi="Cambria" w:cstheme="majorBidi"/>
-          <w:b w:val="0"/>
-        </w:rPr>
-        <w:t xml:space="preserve">: </w:t>
-      </w:r>
-    </w:p>
-    <w:p>
-      <w:pPr>
-        <w:pStyle w:val="Heading3"/>
-        <w:numPr>
-          <w:ilvl w:val="1"/>
-          <w:numId w:val="1"/>
-        </w:numPr>
-        <w:spacing w:before="120" w:after="120"/>
-        <w:rPr>
-          <w:rFonts w:eastAsiaTheme="majorEastAsia" w:cstheme="majorBidi"/>
-          <w:b w:val="0"/>
-        </w:rPr>
-      </w:pPr>
-      <w:r>
-        <w:rPr>
-          <w:rFonts w:ascii="Cambria" w:eastAsiaTheme="majorEastAsia" w:hAnsi="Cambria" w:cstheme="majorBidi"/>
-          <w:b w:val="0"/>
-        </w:rPr>
-        <w:t>PLANNING_HORIZON</w:t>
-      </w:r>
-    </w:p>
-    <w:p>
-      <w:pPr>
-        <w:pStyle w:val="Heading3"/>
-        <w:numPr>
-          <w:ilvl w:val="1"/>
-          <w:numId w:val="1"/>
-        </w:numPr>
-        <w:spacing w:before="120" w:after="120"/>
-        <w:rPr>
-          <w:b w:val="0"/>
-        </w:rPr>
-      </w:pPr>
-      <w:r>
-        <w:rPr>
-          <w:rFonts w:ascii="Cambria" w:eastAsiaTheme="majorEastAsia" w:hAnsi="Cambria" w:cstheme="majorBidi"/>
-          <w:b w:val="0"/>
-        </w:rPr>
-        <w:t>FORECAST_MODEL</w:t>
-      </w:r>
-    </w:p>
-    <w:p>
-      <w:pPr>
-        <w:pStyle w:val="Heading3"/>
-        <w:numPr>
-          <w:ilvl w:val="1"/>
-          <w:numId w:val="1"/>
-        </w:numPr>
-        <w:spacing w:before="120" w:after="120"/>
-        <w:rPr>
-          <w:b w:val="0"/>
-        </w:rPr>
-      </w:pPr>
-      <w:r>
-        <w:rPr>
-          <w:rFonts w:ascii="Cambria" w:eastAsiaTheme="majorEastAsia" w:hAnsi="Cambria" w:cstheme="majorBidi"/>
-          <w:b w:val="0"/>
-        </w:rPr>
-        <w:t>OPTIMIZATION_START_DATE</w:t>
-      </w:r>
-    </w:p>
-    <w:p>
-      <w:pPr>
-        <w:pStyle w:val="Heading3"/>
-        <w:numPr>
-          <w:ilvl w:val="1"/>
-          <w:numId w:val="1"/>
-        </w:numPr>
-        <w:spacing w:before="120" w:after="120"/>
-        <w:rPr>
-          <w:b w:val="0"/>
-        </w:rPr>
-      </w:pPr>
-      <w:r>
-        <w:rPr>
-          <w:rFonts w:ascii="Cambria" w:eastAsiaTheme="majorEastAsia" w:hAnsi="Cambria" w:cstheme="majorBidi"/>
-          <w:b w:val="0"/>
-        </w:rPr>
-        <w:t>FILTER_SERV_NOT_USING_RESOURCES</w:t>
-      </w:r>
-    </w:p>
-    <w:p>
-      <w:pPr>
-        <w:pStyle w:val="Heading3"/>
-        <w:numPr>
-          <w:ilvl w:val="1"/>
-          <w:numId w:val="1"/>
-        </w:numPr>
-        <w:spacing w:before="120" w:after="120"/>
-        <w:rPr>
-          <w:b w:val="0"/>
-        </w:rPr>
-      </w:pPr>
-      <w:r>
-        <w:rPr>
-          <w:rFonts w:ascii="Cambria" w:eastAsiaTheme="majorEastAsia" w:hAnsi="Cambria" w:cstheme="majorBidi"/>
-          <w:b w:val="0"/>
-        </w:rPr>
-        <w:t>LOS_ROUNDING_THRESHOLD</w:t>
-      </w:r>
-    </w:p>
-    <w:p>
-      <w:pPr>
-        <w:pStyle w:val="BodyText"/>
-      </w:pPr>
-    </w:p>
-    <w:p>
-      <w:pPr>
-        <w:pStyle w:val="Heading3"/>
-        <w:numPr>
-          <w:ilvl w:val="2"/>
-          <w:numId w:val="0"/>
-        </w:numPr>
-        <w:spacing w:before="120" w:after="120"/>
-        <w:ind w:left="360"/>
-        <w:rPr>
-          <w:rFonts w:ascii="Cambria" w:eastAsiaTheme="majorEastAsia" w:hAnsi="Cambria" w:cstheme="majorBidi"/>
-          <w:b w:val="0"/>
-        </w:rPr>
-      </w:pPr>
-      <w:r>
-        <w:rPr>
-          <w:rFonts w:ascii="Cambria" w:eastAsiaTheme="majorEastAsia" w:hAnsi="Cambria" w:cstheme="majorBidi"/>
-          <w:b w:val="0"/>
-        </w:rPr>
-        <w:t>The following</w:t>
-      </w:r>
-      <w:r>
-        <w:rPr>
-          <w:rFonts w:ascii="Cambria" w:eastAsiaTheme="majorEastAsia" w:hAnsi="Cambria" w:cstheme="majorBidi"/>
-          <w:b w:val="0"/>
-        </w:rPr>
-        <w:t xml:space="preserve"> example shows a portion of the INPUT_OPT_PARAMETERS table for two scenarios, where the scenarios use common optimization parameters for everything except the ICU_MAX_UTILIZATION. Scenario_1 uses 50% max ICU utilization, and Scenario_2 uses 80% max ICU utilization. The</w:t>
-      </w:r>
-      <w:r>
-        <w:rPr>
-          <w:rFonts w:ascii="Cambria" w:eastAsiaTheme="majorEastAsia" w:hAnsi="Cambria" w:cstheme="majorBidi"/>
-          <w:b w:val="0"/>
-        </w:rPr>
-        <w:t xml:space="preserve"> other columns</w:t>
-      </w:r>
-      <w:r>
-        <w:rPr>
-          <w:rFonts w:ascii="Cambria" w:eastAsiaTheme="majorEastAsia" w:hAnsi="Cambria" w:cstheme="majorBidi"/>
-          <w:b w:val="0"/>
-        </w:rPr>
-        <w:t xml:space="preserve"> in this table</w:t>
-      </w:r>
-      <w:r>
-        <w:rPr>
-          <w:rFonts w:ascii="Cambria" w:eastAsiaTheme="majorEastAsia" w:hAnsi="Cambria" w:cstheme="majorBidi"/>
-          <w:b w:val="0"/>
-        </w:rPr>
-        <w:t xml:space="preserve"> (FACILITY, SERVICE_LINE, SUB_SERVICE, IP_OP_INDICATOR, and MED_SURG_INDICATOR) are hidden </w:t>
-      </w:r>
-      <w:r>
-        <w:rPr>
-          <w:rFonts w:ascii="Cambria" w:eastAsiaTheme="majorEastAsia" w:hAnsi="Cambria" w:cstheme="majorBidi"/>
-          <w:b w:val="0"/>
-        </w:rPr>
-        <w:t>for display purposes</w:t>
-      </w:r>
-      <w:r>
-        <w:rPr>
-          <w:rFonts w:ascii="Cambria" w:eastAsiaTheme="majorEastAsia" w:hAnsi="Cambria" w:cstheme="majorBidi"/>
-          <w:b w:val="0"/>
-        </w:rPr>
-        <w:t>, but in this example these columns all have values of ‘ALL’ for every row, because the</w:t>
-      </w:r>
-      <w:r>
-        <w:rPr>
-          <w:rFonts w:ascii="Cambria" w:eastAsiaTheme="majorEastAsia" w:hAnsi="Cambria" w:cstheme="majorBidi"/>
-          <w:b w:val="0"/>
-        </w:rPr>
-        <w:t xml:space="preserve"> parameters used in this example are not </w:t>
-      </w:r>
-      <w:r>
-        <w:rPr>
-          <w:rFonts w:ascii="Cambria" w:eastAsiaTheme="majorEastAsia" w:hAnsi="Cambria" w:cstheme="majorBidi"/>
-          <w:b w:val="0"/>
-        </w:rPr>
-        <w:t>s</w:t>
-      </w:r>
-      <w:r>
-        <w:rPr>
-          <w:rFonts w:ascii="Cambria" w:eastAsiaTheme="majorEastAsia" w:hAnsi="Cambria" w:cstheme="majorBidi"/>
-          <w:b w:val="0"/>
-        </w:rPr>
-        <w:t xml:space="preserve">pecific to individual levels of the hierarchy. </w:t>
-      </w:r>
-      <w:r>
-        <w:br/>
-      </w:r>
       <w:r>
         <w:lastRenderedPageBreak/>
         <w:br/>
@@ -5905,7 +5750,7 @@
           <w:noProof/>
         </w:rPr>
         <w:drawing>
-          <wp:inline distT="0" distB="0" distL="0" distR="0" wp14:anchorId="57219CBC" wp14:editId="3C7BFFB4">
+          <wp:inline distT="0" distB="0" distL="0" distR="0" wp14:anchorId="359031CE" wp14:editId="77D37E1B">
             <wp:extent cx="5869022" cy="3460277"/>
             <wp:effectExtent l="0" t="0" r="0" b="0"/>
             <wp:docPr id="1908402291" name="Picture 1190274489"/>
@@ -5951,15 +5796,21 @@
       <w:pPr>
         <w:pStyle w:val="Heading3"/>
         <w:numPr>
-          <w:ilvl w:val="1"/>
-          <w:numId w:val="12"/>
+          <w:ilvl w:val="0"/>
+          <w:numId w:val="0"/>
         </w:numPr>
         <w:spacing w:before="480" w:after="240"/>
-        <w:ind w:left="360" w:firstLine="0"/>
+        <w:ind w:left="360"/>
         <w:rPr>
           <w:rFonts w:ascii="Cambria" w:eastAsiaTheme="majorEastAsia" w:hAnsi="Cambria" w:cstheme="majorBidi"/>
         </w:rPr>
       </w:pPr>
+      <w:r>
+        <w:rPr>
+          <w:rFonts w:ascii="Cambria" w:eastAsiaTheme="majorEastAsia" w:hAnsi="Cambria" w:cstheme="majorBidi"/>
+        </w:rPr>
+        <w:t xml:space="preserve">3.4 </w:t>
+      </w:r>
       <w:r>
         <w:rPr>
           <w:rFonts w:ascii="Cambria" w:eastAsiaTheme="majorEastAsia" w:hAnsi="Cambria" w:cstheme="majorBidi"/>
@@ -9039,6 +8890,12 @@
 </file>
 
 <file path=customXml/item1.xml><?xml version="1.0" encoding="utf-8"?>
+<p:properties xmlns:p="http://schemas.microsoft.com/office/2006/metadata/properties" xmlns:xsi="http://www.w3.org/2001/XMLSchema-instance" xmlns:pc="http://schemas.microsoft.com/office/infopath/2007/PartnerControls">
+  <documentManagement/>
+</p:properties>
+</file>
+
+<file path=customXml/item2.xml><?xml version="1.0" encoding="utf-8"?>
 <ct:contentTypeSchema xmlns:ct="http://schemas.microsoft.com/office/2006/metadata/contentType" xmlns:ma="http://schemas.microsoft.com/office/2006/metadata/properties/metaAttributes" ct:_="" ma:_="" ma:contentTypeName="Document" ma:contentTypeID="0x010100F33A6DB98216B5448738561EEB5E52F3" ma:contentTypeVersion="11" ma:contentTypeDescription="Create a new document." ma:contentTypeScope="" ma:versionID="5b9409f311f3f1f262294d1b1bffdd8c">
   <xsd:schema xmlns:xsd="http://www.w3.org/2001/XMLSchema" xmlns:xs="http://www.w3.org/2001/XMLSchema" xmlns:p="http://schemas.microsoft.com/office/2006/metadata/properties" xmlns:ns2="2cc8eddb-c4fa-487b-b5b5-3b55fe26257b" xmlns:ns3="d3a4b13c-8f4e-44e8-9732-bc540be98408" targetNamespace="http://schemas.microsoft.com/office/2006/metadata/properties" ma:root="true" ma:fieldsID="bff76ea5e37bf585a119dc8c50450aee" ns2:_="" ns3:_="">
     <xsd:import namespace="2cc8eddb-c4fa-487b-b5b5-3b55fe26257b"/>
@@ -9249,12 +9106,6 @@
 </ct:contentTypeSchema>
 </file>
 
-<file path=customXml/item2.xml><?xml version="1.0" encoding="utf-8"?>
-<p:properties xmlns:p="http://schemas.microsoft.com/office/2006/metadata/properties" xmlns:xsi="http://www.w3.org/2001/XMLSchema-instance" xmlns:pc="http://schemas.microsoft.com/office/infopath/2007/PartnerControls">
-  <documentManagement/>
-</p:properties>
-</file>
-
 <file path=customXml/item3.xml><?xml version="1.0" encoding="utf-8"?>
 <?mso-contentType ?>
 <FormTemplates xmlns="http://schemas.microsoft.com/sharepoint/v3/contenttype/forms">
@@ -9265,6 +9116,23 @@
 </file>
 
 <file path=customXml/itemProps1.xml><?xml version="1.0" encoding="utf-8"?>
+<ds:datastoreItem xmlns:ds="http://schemas.openxmlformats.org/officeDocument/2006/customXml" ds:itemID="{59D3ED4D-1151-4EB4-839C-E71DA76B9EB6}">
+  <ds:schemaRefs>
+    <ds:schemaRef ds:uri="http://purl.org/dc/dcmitype/"/>
+    <ds:schemaRef ds:uri="d3a4b13c-8f4e-44e8-9732-bc540be98408"/>
+    <ds:schemaRef ds:uri="http://purl.org/dc/terms/"/>
+    <ds:schemaRef ds:uri="http://schemas.microsoft.com/office/2006/metadata/properties"/>
+    <ds:schemaRef ds:uri="http://www.w3.org/XML/1998/namespace"/>
+    <ds:schemaRef ds:uri="http://schemas.microsoft.com/office/infopath/2007/PartnerControls"/>
+    <ds:schemaRef ds:uri="http://purl.org/dc/elements/1.1/"/>
+    <ds:schemaRef ds:uri="http://schemas.microsoft.com/office/2006/documentManagement/types"/>
+    <ds:schemaRef ds:uri="http://schemas.openxmlformats.org/package/2006/metadata/core-properties"/>
+    <ds:schemaRef ds:uri="2cc8eddb-c4fa-487b-b5b5-3b55fe26257b"/>
+  </ds:schemaRefs>
+</ds:datastoreItem>
+</file>
+
+<file path=customXml/itemProps2.xml><?xml version="1.0" encoding="utf-8"?>
 <ds:datastoreItem xmlns:ds="http://schemas.openxmlformats.org/officeDocument/2006/customXml" ds:itemID="{426BD076-4EBA-4F21-BFF5-7F8453190F0A}">
   <ds:schemaRefs>
     <ds:schemaRef ds:uri="http://schemas.microsoft.com/office/2006/metadata/contentType"/>
@@ -9283,15 +9151,6 @@
 </ds:datastoreItem>
 </file>
 
-<file path=customXml/itemProps2.xml><?xml version="1.0" encoding="utf-8"?>
-<ds:datastoreItem xmlns:ds="http://schemas.openxmlformats.org/officeDocument/2006/customXml" ds:itemID="{59D3ED4D-1151-4EB4-839C-E71DA76B9EB6}">
-  <ds:schemaRefs>
-    <ds:schemaRef ds:uri="http://schemas.microsoft.com/office/2006/metadata/properties"/>
-    <ds:schemaRef ds:uri="http://schemas.microsoft.com/office/infopath/2007/PartnerControls"/>
-  </ds:schemaRefs>
-</ds:datastoreItem>
-</file>
-
 <file path=customXml/itemProps3.xml><?xml version="1.0" encoding="utf-8"?>
 <ds:datastoreItem xmlns:ds="http://schemas.openxmlformats.org/officeDocument/2006/customXml" ds:itemID="{48F8172D-69B1-4424-9CED-D20FD150D452}">
   <ds:schemaRefs>

</xml_diff>

<commit_message>
Pulling latest updates from public GitHub.
</commit_message>
<xml_diff>
--- a/mro_documentation/mro_fdd.docx
+++ b/mro_documentation/mro_fdd.docx
@@ -325,34 +325,8 @@
         </w:rPr>
         <w:t xml:space="preserve">The problem will be modeled as a bi-criteria Mixed Integer Linear Programming (MILP) mathematical model. </w:t>
       </w:r>
-      <w:r>
-        <w:rPr>
-          <w:rFonts w:ascii="Cambria" w:hAnsi="Cambria"/>
-          <w:lang w:eastAsia="zh-CN"/>
-        </w:rPr>
-        <w:t xml:space="preserve">Detailed </w:t>
-      </w:r>
-      <w:r>
-        <w:rPr>
-          <w:rFonts w:ascii="Cambria" w:hAnsi="Cambria"/>
-          <w:lang w:eastAsia="zh-CN"/>
-        </w:rPr>
-        <w:t>mathematical</w:t>
-      </w:r>
-      <w:r>
-        <w:rPr>
-          <w:rFonts w:ascii="Cambria" w:hAnsi="Cambria"/>
-          <w:lang w:eastAsia="zh-CN"/>
-        </w:rPr>
-        <w:t xml:space="preserve"> model is provided in the Appendix.</w:t>
-      </w:r>
-      <w:r>
-        <w:rPr>
-          <w:rFonts w:ascii="Cambria" w:hAnsi="Cambria"/>
-          <w:lang w:eastAsia="zh-CN"/>
-        </w:rPr>
-        <w:t xml:space="preserve"> </w:t>
-      </w:r>
+      <w:bookmarkStart w:id="7" w:name="_GoBack"/>
+      <w:bookmarkEnd w:id="7"/>
       <w:r>
         <w:rPr>
           <w:rFonts w:ascii="Cambria" w:hAnsi="Cambria"/>
@@ -2480,7 +2454,6 @@
               </w:rPr>
               <w:t xml:space="preserve">Length of stay threshold is used to round up or round down the </w:t>
             </w:r>
-            <w:proofErr w:type="spellStart"/>
             <w:r>
               <w:rPr>
                 <w:rFonts w:ascii="Cambria" w:eastAsia="Cambria" w:hAnsi="Cambria" w:cs="Cambria"/>
@@ -2491,7 +2464,6 @@
               </w:rPr>
               <w:t>length_stay_mean</w:t>
             </w:r>
-            <w:proofErr w:type="spellEnd"/>
             <w:r>
               <w:rPr>
                 <w:rFonts w:ascii="Cambria" w:eastAsia="Cambria" w:hAnsi="Cambria" w:cs="Cambria"/>
@@ -5576,29 +5548,7 @@
         <w:rPr>
           <w:rFonts w:ascii="Cambria" w:hAnsi="Cambria"/>
         </w:rPr>
-        <w:t xml:space="preserve">Only the optimization-specific parameters are permitted to have different values for different scenarios. Some of the parameters affect the input data processing and forecasting steps instead of the optimization step, and these parameters must have the same value for all scenarios. The following is a list of parameters that are required to have the same value for all scenarios. We recommend that you use </w:t>
-      </w:r>
-      <w:proofErr w:type="spellStart"/>
-      <w:r>
-        <w:rPr>
-          <w:rFonts w:ascii="Cambria" w:hAnsi="Cambria"/>
-        </w:rPr>
-        <w:t>scenario_name</w:t>
-      </w:r>
-      <w:proofErr w:type="spellEnd"/>
-      <w:proofErr w:type="gramStart"/>
-      <w:r>
-        <w:rPr>
-          <w:rFonts w:ascii="Cambria" w:hAnsi="Cambria"/>
-        </w:rPr>
-        <w:t>=‘</w:t>
-      </w:r>
-      <w:proofErr w:type="gramEnd"/>
-      <w:r>
-        <w:rPr>
-          <w:rFonts w:ascii="Cambria" w:hAnsi="Cambria"/>
-        </w:rPr>
-        <w:t>ALL’ for these parameters so that you only need to specify them one time in INPUT_OPT_PARAMETERS:</w:t>
+        <w:t>Only the optimization-specific parameters are permitted to have different values for different scenarios. Some of the parameters affect the input data processing and forecasting steps instead of the optimization step, and these parameters must have the same value for all scenarios. The following is a list of parameters that are required to have the same value for all scenarios. We recommend that you use scenario_name=‘ALL’ for these parameters so that you only need to specify them one time in INPUT_OPT_PARAMETERS:</w:t>
       </w:r>
     </w:p>
     <w:p>
@@ -5729,15 +5679,7 @@
         <w:rPr>
           <w:rFonts w:ascii="Cambria" w:hAnsi="Cambria"/>
         </w:rPr>
-        <w:t>The following example shows a portion of the INPUT_OPT_PARAMETERS table for two scenarios, where the scenarios use common optimization parameters for everything except the ICU_MAX_UTILIZATION. Scenario_1 uses 50% max ICU utilization, and Scenario_2 uses 80% max ICU utilization. The other columns in this table (FACILITY, SERVICE_LINE, SUB_SERVICE, IP_OP_INDICATOR, and MED_SURG_INDICATOR) are hidd</w:t>
-      </w:r>
-      <w:bookmarkStart w:id="7" w:name="_GoBack"/>
-      <w:bookmarkEnd w:id="7"/>
-      <w:r>
-        <w:rPr>
-          <w:rFonts w:ascii="Cambria" w:hAnsi="Cambria"/>
-        </w:rPr>
-        <w:t>en for display purposes, but in this example these columns all have values of ‘ALL’ for every row, because the parameters used in this example are not specific to individual levels of the hierarchy.</w:t>
+        <w:t>The following example shows a portion of the INPUT_OPT_PARAMETERS table for two scenarios, where the scenarios use common optimization parameters for everything except the ICU_MAX_UTILIZATION. Scenario_1 uses 50% max ICU utilization, and Scenario_2 uses 80% max ICU utilization. The other columns in this table (FACILITY, SERVICE_LINE, SUB_SERVICE, IP_OP_INDICATOR, and MED_SURG_INDICATOR) are hidden for display purposes, but in this example these columns all have values of ‘ALL’ for every row, because the parameters used in this example are not specific to individual levels of the hierarchy.</w:t>
       </w:r>
     </w:p>
     <w:p>
@@ -5952,95 +5894,26 @@
         <w:rPr>
           <w:rFonts w:ascii="Cambria" w:hAnsi="Cambria"/>
         </w:rPr>
-        <w:t xml:space="preserve">The </w:t>
-      </w:r>
-      <w:r>
-        <w:rPr>
-          <w:rFonts w:ascii="Cambria" w:hAnsi="Cambria"/>
-        </w:rPr>
-        <w:t>.</w:t>
-      </w:r>
-      <w:proofErr w:type="spellStart"/>
-      <w:r>
-        <w:rPr>
-          <w:rFonts w:ascii="Cambria" w:hAnsi="Cambria"/>
-        </w:rPr>
-        <w:t>tex</w:t>
-      </w:r>
-      <w:proofErr w:type="spellEnd"/>
-      <w:r>
-        <w:rPr>
-          <w:rFonts w:ascii="Cambria" w:hAnsi="Cambria"/>
-        </w:rPr>
-        <w:t xml:space="preserve"> file for the </w:t>
-      </w:r>
-      <w:r>
-        <w:rPr>
-          <w:rFonts w:ascii="Cambria" w:hAnsi="Cambria"/>
-        </w:rPr>
-        <w:t xml:space="preserve">mathematical formulation can be accesses from </w:t>
-      </w:r>
-      <w:r>
-        <w:rPr>
-          <w:rFonts w:ascii="Cambria" w:hAnsi="Cambria"/>
-        </w:rPr>
-        <w:t xml:space="preserve">the </w:t>
-      </w:r>
-      <w:proofErr w:type="spellStart"/>
+        <w:t xml:space="preserve">The input and output data model </w:t>
+      </w:r>
+      <w:r>
+        <w:rPr>
+          <w:rFonts w:ascii="Cambria" w:hAnsi="Cambria"/>
+        </w:rPr>
+        <w:t xml:space="preserve">can be accessed </w:t>
+      </w:r>
+      <w:r>
+        <w:rPr>
+          <w:rFonts w:ascii="Cambria" w:hAnsi="Cambria"/>
+        </w:rPr>
+        <w:t xml:space="preserve">from the </w:t>
+      </w:r>
       <w:r>
         <w:rPr>
           <w:rFonts w:ascii="Cambria" w:hAnsi="Cambria"/>
         </w:rPr>
         <w:t>mro_documentation</w:t>
       </w:r>
-      <w:proofErr w:type="spellEnd"/>
-      <w:r>
-        <w:rPr>
-          <w:rFonts w:ascii="Cambria" w:hAnsi="Cambria"/>
-        </w:rPr>
-        <w:t xml:space="preserve"> folder</w:t>
-      </w:r>
-      <w:r>
-        <w:rPr>
-          <w:rFonts w:ascii="Cambria" w:hAnsi="Cambria"/>
-        </w:rPr>
-        <w:t>.</w:t>
-      </w:r>
-    </w:p>
-    <w:p>
-      <w:pPr>
-        <w:pStyle w:val="BodyText"/>
-        <w:jc w:val="both"/>
-        <w:rPr>
-          <w:rFonts w:ascii="Cambria" w:hAnsi="Cambria"/>
-        </w:rPr>
-      </w:pPr>
-      <w:r>
-        <w:rPr>
-          <w:rFonts w:ascii="Cambria" w:hAnsi="Cambria"/>
-        </w:rPr>
-        <w:t xml:space="preserve">The input and output data model </w:t>
-      </w:r>
-      <w:r>
-        <w:rPr>
-          <w:rFonts w:ascii="Cambria" w:hAnsi="Cambria"/>
-        </w:rPr>
-        <w:t xml:space="preserve">can be accessed </w:t>
-      </w:r>
-      <w:r>
-        <w:rPr>
-          <w:rFonts w:ascii="Cambria" w:hAnsi="Cambria"/>
-        </w:rPr>
-        <w:t xml:space="preserve">from the </w:t>
-      </w:r>
-      <w:proofErr w:type="spellStart"/>
-      <w:r>
-        <w:rPr>
-          <w:rFonts w:ascii="Cambria" w:hAnsi="Cambria"/>
-        </w:rPr>
-        <w:t>mro_documentation</w:t>
-      </w:r>
-      <w:proofErr w:type="spellEnd"/>
       <w:r>
         <w:rPr>
           <w:rFonts w:ascii="Cambria" w:hAnsi="Cambria"/>
@@ -8890,9 +8763,12 @@
 </file>
 
 <file path=customXml/item1.xml><?xml version="1.0" encoding="utf-8"?>
-<p:properties xmlns:p="http://schemas.microsoft.com/office/2006/metadata/properties" xmlns:xsi="http://www.w3.org/2001/XMLSchema-instance" xmlns:pc="http://schemas.microsoft.com/office/infopath/2007/PartnerControls">
-  <documentManagement/>
-</p:properties>
+<?mso-contentType ?>
+<FormTemplates xmlns="http://schemas.microsoft.com/sharepoint/v3/contenttype/forms">
+  <Display>DocumentLibraryForm</Display>
+  <Edit>DocumentLibraryForm</Edit>
+  <New>DocumentLibraryForm</New>
+</FormTemplates>
 </file>
 
 <file path=customXml/item2.xml><?xml version="1.0" encoding="utf-8"?>
@@ -9107,27 +8983,15 @@
 </file>
 
 <file path=customXml/item3.xml><?xml version="1.0" encoding="utf-8"?>
-<?mso-contentType ?>
-<FormTemplates xmlns="http://schemas.microsoft.com/sharepoint/v3/contenttype/forms">
-  <Display>DocumentLibraryForm</Display>
-  <Edit>DocumentLibraryForm</Edit>
-  <New>DocumentLibraryForm</New>
-</FormTemplates>
+<p:properties xmlns:p="http://schemas.microsoft.com/office/2006/metadata/properties" xmlns:xsi="http://www.w3.org/2001/XMLSchema-instance" xmlns:pc="http://schemas.microsoft.com/office/infopath/2007/PartnerControls">
+  <documentManagement/>
+</p:properties>
 </file>
 
 <file path=customXml/itemProps1.xml><?xml version="1.0" encoding="utf-8"?>
-<ds:datastoreItem xmlns:ds="http://schemas.openxmlformats.org/officeDocument/2006/customXml" ds:itemID="{59D3ED4D-1151-4EB4-839C-E71DA76B9EB6}">
+<ds:datastoreItem xmlns:ds="http://schemas.openxmlformats.org/officeDocument/2006/customXml" ds:itemID="{48F8172D-69B1-4424-9CED-D20FD150D452}">
   <ds:schemaRefs>
-    <ds:schemaRef ds:uri="http://purl.org/dc/dcmitype/"/>
-    <ds:schemaRef ds:uri="d3a4b13c-8f4e-44e8-9732-bc540be98408"/>
-    <ds:schemaRef ds:uri="http://purl.org/dc/terms/"/>
-    <ds:schemaRef ds:uri="http://schemas.microsoft.com/office/2006/metadata/properties"/>
-    <ds:schemaRef ds:uri="http://www.w3.org/XML/1998/namespace"/>
-    <ds:schemaRef ds:uri="http://schemas.microsoft.com/office/infopath/2007/PartnerControls"/>
-    <ds:schemaRef ds:uri="http://purl.org/dc/elements/1.1/"/>
-    <ds:schemaRef ds:uri="http://schemas.microsoft.com/office/2006/documentManagement/types"/>
-    <ds:schemaRef ds:uri="http://schemas.openxmlformats.org/package/2006/metadata/core-properties"/>
-    <ds:schemaRef ds:uri="2cc8eddb-c4fa-487b-b5b5-3b55fe26257b"/>
+    <ds:schemaRef ds:uri="http://schemas.microsoft.com/sharepoint/v3/contenttype/forms"/>
   </ds:schemaRefs>
 </ds:datastoreItem>
 </file>
@@ -9152,9 +9016,18 @@
 </file>
 
 <file path=customXml/itemProps3.xml><?xml version="1.0" encoding="utf-8"?>
-<ds:datastoreItem xmlns:ds="http://schemas.openxmlformats.org/officeDocument/2006/customXml" ds:itemID="{48F8172D-69B1-4424-9CED-D20FD150D452}">
+<ds:datastoreItem xmlns:ds="http://schemas.openxmlformats.org/officeDocument/2006/customXml" ds:itemID="{59D3ED4D-1151-4EB4-839C-E71DA76B9EB6}">
   <ds:schemaRefs>
-    <ds:schemaRef ds:uri="http://schemas.microsoft.com/sharepoint/v3/contenttype/forms"/>
+    <ds:schemaRef ds:uri="http://purl.org/dc/dcmitype/"/>
+    <ds:schemaRef ds:uri="d3a4b13c-8f4e-44e8-9732-bc540be98408"/>
+    <ds:schemaRef ds:uri="http://purl.org/dc/terms/"/>
+    <ds:schemaRef ds:uri="http://schemas.microsoft.com/office/2006/metadata/properties"/>
+    <ds:schemaRef ds:uri="http://www.w3.org/XML/1998/namespace"/>
+    <ds:schemaRef ds:uri="http://schemas.microsoft.com/office/infopath/2007/PartnerControls"/>
+    <ds:schemaRef ds:uri="http://purl.org/dc/elements/1.1/"/>
+    <ds:schemaRef ds:uri="http://schemas.microsoft.com/office/2006/documentManagement/types"/>
+    <ds:schemaRef ds:uri="http://schemas.openxmlformats.org/package/2006/metadata/core-properties"/>
+    <ds:schemaRef ds:uri="2cc8eddb-c4fa-487b-b5b5-3b55fe26257b"/>
   </ds:schemaRefs>
 </ds:datastoreItem>
 </file>
</xml_diff>